<commit_message>
added video timeline design
</commit_message>
<xml_diff>
--- a/Project_Structure.docx
+++ b/Project_Structure.docx
@@ -12,6 +12,498 @@
         <w:rPr>
           <w:lang w:val="en-US"/>
         </w:rPr>
+        <w:t>Video timeline:</w:t>
+      </w:r>
+    </w:p>
+    <w:p>
+      <w:pPr>
+        <w:rPr>
+          <w:lang w:val="en-US"/>
+        </w:rPr>
+      </w:pPr>
+      <w:r>
+        <w:rPr>
+          <w:lang w:val="en-US"/>
+        </w:rPr>
+        <w:t>First 30s, explain high level overview of IoT Device + communication protocol</w:t>
+      </w:r>
+    </w:p>
+    <w:p>
+      <w:pPr>
+        <w:rPr>
+          <w:lang w:val="en-US"/>
+        </w:rPr>
+      </w:pPr>
+      <w:r>
+        <w:rPr>
+          <w:noProof/>
+          <w:lang w:val="en-US"/>
+        </w:rPr>
+        <w:drawing>
+          <wp:inline distT="0" distB="0" distL="0" distR="0" wp14:anchorId="1F245ED4" wp14:editId="40C9045E">
+            <wp:extent cx="1822200" cy="1191718"/>
+            <wp:effectExtent l="0" t="0" r="0" b="2540"/>
+            <wp:docPr id="1" name="Picture 1" descr="Table&#10;&#10;Description automatically generated"/>
+            <wp:cNvGraphicFramePr>
+              <a:graphicFrameLocks xmlns:a="http://schemas.openxmlformats.org/drawingml/2006/main" noChangeAspect="1"/>
+            </wp:cNvGraphicFramePr>
+            <a:graphic xmlns:a="http://schemas.openxmlformats.org/drawingml/2006/main">
+              <a:graphicData uri="http://schemas.openxmlformats.org/drawingml/2006/picture">
+                <pic:pic xmlns:pic="http://schemas.openxmlformats.org/drawingml/2006/picture">
+                  <pic:nvPicPr>
+                    <pic:cNvPr id="1" name="Picture 1" descr="Table&#10;&#10;Description automatically generated"/>
+                    <pic:cNvPicPr/>
+                  </pic:nvPicPr>
+                  <pic:blipFill>
+                    <a:blip r:embed="rId5" cstate="print">
+                      <a:extLst>
+                        <a:ext uri="{28A0092B-C50C-407E-A947-70E740481C1C}">
+                          <a14:useLocalDpi xmlns:a14="http://schemas.microsoft.com/office/drawing/2010/main" val="0"/>
+                        </a:ext>
+                      </a:extLst>
+                    </a:blip>
+                    <a:stretch>
+                      <a:fillRect/>
+                    </a:stretch>
+                  </pic:blipFill>
+                  <pic:spPr>
+                    <a:xfrm>
+                      <a:off x="0" y="0"/>
+                      <a:ext cx="1975568" cy="1292021"/>
+                    </a:xfrm>
+                    <a:prstGeom prst="rect">
+                      <a:avLst/>
+                    </a:prstGeom>
+                  </pic:spPr>
+                </pic:pic>
+              </a:graphicData>
+            </a:graphic>
+          </wp:inline>
+        </w:drawing>
+      </w:r>
+    </w:p>
+    <w:p>
+      <w:pPr>
+        <w:rPr>
+          <w:lang w:val="en-US"/>
+        </w:rPr>
+      </w:pPr>
+      <w:r>
+        <w:rPr>
+          <w:lang w:val="en-US"/>
+        </w:rPr>
+        <w:t>Show how each stage has been accomplished</w:t>
+      </w:r>
+    </w:p>
+    <w:p>
+      <w:pPr>
+        <w:pStyle w:val="ListParagraph"/>
+        <w:numPr>
+          <w:ilvl w:val="0"/>
+          <w:numId w:val="5"/>
+        </w:numPr>
+        <w:rPr>
+          <w:lang w:val="en-US"/>
+        </w:rPr>
+      </w:pPr>
+      <w:r>
+        <w:rPr>
+          <w:lang w:val="en-US"/>
+        </w:rPr>
+        <w:t>Collecting user input</w:t>
+      </w:r>
+    </w:p>
+    <w:p>
+      <w:pPr>
+        <w:pStyle w:val="ListParagraph"/>
+        <w:numPr>
+          <w:ilvl w:val="0"/>
+          <w:numId w:val="6"/>
+        </w:numPr>
+        <w:rPr>
+          <w:lang w:val="en-US"/>
+        </w:rPr>
+      </w:pPr>
+      <w:r>
+        <w:rPr>
+          <w:lang w:val="en-US"/>
+        </w:rPr>
+        <w:t xml:space="preserve">Input collected via real-time, via a push button to simulate the </w:t>
+      </w:r>
+      <w:proofErr w:type="gramStart"/>
+      <w:r>
+        <w:rPr>
+          <w:lang w:val="en-US"/>
+        </w:rPr>
+        <w:t>door bell</w:t>
+      </w:r>
+      <w:proofErr w:type="gramEnd"/>
+      <w:r>
+        <w:rPr>
+          <w:lang w:val="en-US"/>
+        </w:rPr>
+        <w:t>, and by a camera to capture an image of the visitor.</w:t>
+      </w:r>
+    </w:p>
+    <w:p>
+      <w:pPr>
+        <w:pStyle w:val="ListParagraph"/>
+        <w:numPr>
+          <w:ilvl w:val="0"/>
+          <w:numId w:val="5"/>
+        </w:numPr>
+        <w:rPr>
+          <w:lang w:val="en-US"/>
+        </w:rPr>
+      </w:pPr>
+      <w:r>
+        <w:rPr>
+          <w:lang w:val="en-US"/>
+        </w:rPr>
+        <w:t>Inference and display of result</w:t>
+      </w:r>
+    </w:p>
+    <w:p>
+      <w:pPr>
+        <w:pStyle w:val="ListParagraph"/>
+        <w:numPr>
+          <w:ilvl w:val="0"/>
+          <w:numId w:val="6"/>
+        </w:numPr>
+        <w:rPr>
+          <w:lang w:val="en-US"/>
+        </w:rPr>
+      </w:pPr>
+      <w:r>
+        <w:rPr>
+          <w:lang w:val="en-US"/>
+        </w:rPr>
+        <w:t>Model inference is offl</w:t>
+      </w:r>
+      <w:r>
+        <w:rPr>
+          <w:lang w:val="en-US"/>
+        </w:rPr>
+        <w:t>oaded onto the Cloud.</w:t>
+      </w:r>
+    </w:p>
+    <w:p>
+      <w:pPr>
+        <w:pStyle w:val="ListParagraph"/>
+        <w:numPr>
+          <w:ilvl w:val="0"/>
+          <w:numId w:val="6"/>
+        </w:numPr>
+        <w:rPr>
+          <w:lang w:val="en-US"/>
+        </w:rPr>
+      </w:pPr>
+      <w:r>
+        <w:rPr>
+          <w:lang w:val="en-US"/>
+        </w:rPr>
+        <w:t>Inference result is displayed on screen, after Edge Device (Raspberry Pi) receives the processed image from the Cloud.</w:t>
+      </w:r>
+    </w:p>
+    <w:p>
+      <w:pPr>
+        <w:pStyle w:val="ListParagraph"/>
+        <w:numPr>
+          <w:ilvl w:val="0"/>
+          <w:numId w:val="5"/>
+        </w:numPr>
+        <w:rPr>
+          <w:lang w:val="en-US"/>
+        </w:rPr>
+      </w:pPr>
+      <w:r>
+        <w:rPr>
+          <w:lang w:val="en-US"/>
+        </w:rPr>
+        <w:t>Program runs on physical IoT device (Raspberry Pi 4, Model B+), with peripherals such as</w:t>
+      </w:r>
+      <w:r>
+        <w:rPr>
+          <w:lang w:val="en-US"/>
+        </w:rPr>
+        <w:t xml:space="preserve"> a NOIR Camera, a pushbutton as well as a self-built circuit</w:t>
+      </w:r>
+    </w:p>
+    <w:p>
+      <w:pPr>
+        <w:pStyle w:val="ListParagraph"/>
+        <w:numPr>
+          <w:ilvl w:val="0"/>
+          <w:numId w:val="5"/>
+        </w:numPr>
+        <w:rPr>
+          <w:lang w:val="en-US"/>
+        </w:rPr>
+      </w:pPr>
+      <w:r>
+        <w:rPr>
+          <w:lang w:val="en-US"/>
+        </w:rPr>
+        <w:t>Cloud Inference</w:t>
+      </w:r>
+    </w:p>
+    <w:p>
+      <w:pPr>
+        <w:pStyle w:val="ListParagraph"/>
+        <w:numPr>
+          <w:ilvl w:val="0"/>
+          <w:numId w:val="6"/>
+        </w:numPr>
+        <w:rPr>
+          <w:lang w:val="en-US"/>
+        </w:rPr>
+      </w:pPr>
+      <w:r>
+        <w:rPr>
+          <w:lang w:val="en-US"/>
+        </w:rPr>
+        <w:t>Server program is deployed on personal computer (Separate machine)</w:t>
+      </w:r>
+    </w:p>
+    <w:p>
+      <w:pPr>
+        <w:pStyle w:val="ListParagraph"/>
+        <w:numPr>
+          <w:ilvl w:val="0"/>
+          <w:numId w:val="5"/>
+        </w:numPr>
+        <w:rPr>
+          <w:lang w:val="en-US"/>
+        </w:rPr>
+      </w:pPr>
+      <w:r>
+        <w:rPr>
+          <w:lang w:val="en-US"/>
+        </w:rPr>
+        <w:t>Communication between IoT device and Cloud.</w:t>
+      </w:r>
+    </w:p>
+    <w:p>
+      <w:pPr>
+        <w:pStyle w:val="ListParagraph"/>
+        <w:numPr>
+          <w:ilvl w:val="0"/>
+          <w:numId w:val="6"/>
+        </w:numPr>
+        <w:rPr>
+          <w:lang w:val="en-US"/>
+        </w:rPr>
+      </w:pPr>
+      <w:r>
+        <w:rPr>
+          <w:lang w:val="en-US"/>
+        </w:rPr>
+        <w:t>As the user presses the pushbutton, this simulates</w:t>
+      </w:r>
+      <w:r>
+        <w:rPr>
+          <w:lang w:val="en-US"/>
+        </w:rPr>
+        <w:t xml:space="preserve"> him ringing a doorbell at someone’s front door. It triggers the IoT edge device to take a snapshot of the </w:t>
+      </w:r>
+      <w:proofErr w:type="gramStart"/>
+      <w:r>
+        <w:rPr>
+          <w:lang w:val="en-US"/>
+        </w:rPr>
+        <w:t>visitor, and</w:t>
+      </w:r>
+      <w:proofErr w:type="gramEnd"/>
+      <w:r>
+        <w:rPr>
+          <w:lang w:val="en-US"/>
+        </w:rPr>
+        <w:t xml:space="preserve"> send the picture from the Edge Device to the Cloud for facial recognition.</w:t>
+      </w:r>
+    </w:p>
+    <w:p>
+      <w:pPr>
+        <w:pStyle w:val="ListParagraph"/>
+        <w:numPr>
+          <w:ilvl w:val="0"/>
+          <w:numId w:val="6"/>
+        </w:numPr>
+        <w:rPr>
+          <w:lang w:val="en-US"/>
+        </w:rPr>
+      </w:pPr>
+      <w:r>
+        <w:rPr>
+          <w:lang w:val="en-US"/>
+        </w:rPr>
+        <w:t xml:space="preserve">The Cloud will then process the received picture and send back the processed image to the Edge Device, </w:t>
+      </w:r>
+      <w:r>
+        <w:rPr>
+          <w:lang w:val="en-US"/>
+        </w:rPr>
+        <w:t xml:space="preserve">by isolating and </w:t>
+      </w:r>
+      <w:r>
+        <w:rPr>
+          <w:lang w:val="en-US"/>
+        </w:rPr>
+        <w:t xml:space="preserve">indicating the </w:t>
+      </w:r>
+      <w:r>
+        <w:rPr>
+          <w:lang w:val="en-US"/>
+        </w:rPr>
+        <w:t>facial features of the visitor with a red rectangular box.</w:t>
+      </w:r>
+    </w:p>
+    <w:p>
+      <w:pPr>
+        <w:pStyle w:val="ListParagraph"/>
+        <w:numPr>
+          <w:ilvl w:val="0"/>
+          <w:numId w:val="5"/>
+        </w:numPr>
+        <w:rPr>
+          <w:lang w:val="en-US"/>
+        </w:rPr>
+      </w:pPr>
+      <w:r>
+        <w:rPr>
+          <w:lang w:val="en-US"/>
+        </w:rPr>
+        <w:t xml:space="preserve">Facial Recognition model design adapted from </w:t>
+      </w:r>
+      <w:hyperlink r:id="rId6" w:history="1">
+        <w:r>
+          <w:rPr>
+            <w:rStyle w:val="Hyperlink"/>
+            <w:lang w:val="en-US"/>
+          </w:rPr>
+          <w:t>https://pyimagesearch.com/2018/02/26/face-detection-with-opencv-and-deep-learning/</w:t>
+        </w:r>
+      </w:hyperlink>
+    </w:p>
+    <w:p>
+      <w:pPr>
+        <w:pStyle w:val="ListParagraph"/>
+        <w:ind w:left="420"/>
+        <w:rPr>
+          <w:lang w:val="en-US"/>
+        </w:rPr>
+      </w:pPr>
+      <w:r>
+        <w:rPr>
+          <w:lang w:val="en-US"/>
+        </w:rPr>
+        <w:t xml:space="preserve">Utilizing OpenCV’s DNN module, with the included </w:t>
+      </w:r>
+      <w:proofErr w:type="spellStart"/>
+      <w:r>
+        <w:rPr>
+          <w:lang w:val="en-US"/>
+        </w:rPr>
+        <w:t>Face_Detector</w:t>
+      </w:r>
+      <w:proofErr w:type="spellEnd"/>
+      <w:r>
+        <w:rPr>
+          <w:lang w:val="en-US"/>
+        </w:rPr>
+        <w:t xml:space="preserve"> module</w:t>
+      </w:r>
+      <w:r>
+        <w:rPr>
+          <w:lang w:val="en-US"/>
+        </w:rPr>
+        <w:t>s.</w:t>
+      </w:r>
+    </w:p>
+    <w:p>
+      <w:pPr>
+        <w:rPr>
+          <w:lang w:val="en-US"/>
+        </w:rPr>
+      </w:pPr>
+    </w:p>
+    <w:p>
+      <w:pPr>
+        <w:pStyle w:val="ListParagraph"/>
+        <w:numPr>
+          <w:ilvl w:val="0"/>
+          <w:numId w:val="5"/>
+        </w:numPr>
+        <w:rPr>
+          <w:lang w:val="en-US"/>
+        </w:rPr>
+      </w:pPr>
+      <w:r>
+        <w:rPr>
+          <w:lang w:val="en-US"/>
+        </w:rPr>
+        <w:t>Supports multiple concurrent users.</w:t>
+      </w:r>
+    </w:p>
+    <w:p>
+      <w:pPr>
+        <w:pStyle w:val="ListParagraph"/>
+        <w:numPr>
+          <w:ilvl w:val="0"/>
+          <w:numId w:val="6"/>
+        </w:numPr>
+        <w:rPr>
+          <w:lang w:val="en-US"/>
+        </w:rPr>
+      </w:pPr>
+      <w:r>
+        <w:rPr>
+          <w:lang w:val="en-US"/>
+        </w:rPr>
+        <w:t>Multiple simulated doorbell button presses can be done, with multiple images being sent to the Cloud for inference, before being sent back to Edge Device.</w:t>
+      </w:r>
+    </w:p>
+    <w:p>
+      <w:pPr>
+        <w:pStyle w:val="ListParagraph"/>
+        <w:numPr>
+          <w:ilvl w:val="0"/>
+          <w:numId w:val="6"/>
+        </w:numPr>
+        <w:rPr>
+          <w:lang w:val="en-US"/>
+        </w:rPr>
+      </w:pPr>
+      <w:r>
+        <w:rPr>
+          <w:lang w:val="en-US"/>
+        </w:rPr>
+        <w:t>(Demonstrate on camera, changing face angles constantly)</w:t>
+      </w:r>
+    </w:p>
+    <w:p>
+      <w:pPr>
+        <w:rPr>
+          <w:lang w:val="en-US"/>
+        </w:rPr>
+      </w:pPr>
+    </w:p>
+    <w:p>
+      <w:pPr>
+        <w:rPr>
+          <w:lang w:val="en-US"/>
+        </w:rPr>
+      </w:pPr>
+    </w:p>
+    <w:p>
+      <w:pPr>
+        <w:rPr>
+          <w:lang w:val="en-US"/>
+        </w:rPr>
+      </w:pPr>
+      <w:r>
+        <w:rPr>
+          <w:lang w:val="en-US"/>
+        </w:rPr>
         <w:t>Total marks: 100</w:t>
       </w:r>
     </w:p>
@@ -143,6 +635,7 @@
         <w:rPr>
           <w:lang w:val="en-US"/>
         </w:rPr>
+        <w:lastRenderedPageBreak/>
         <w:t>LOCAL INFERENCE AND RESULT DISPLAY</w:t>
       </w:r>
       <w:r>
@@ -654,6 +1147,119 @@
     </w:lvl>
   </w:abstractNum>
   <w:abstractNum w:abstractNumId="1" w15:restartNumberingAfterBreak="0">
+    <w:nsid w:val="395E0F65"/>
+    <w:multiLevelType w:val="hybridMultilevel"/>
+    <w:tmpl w:val="A97690B2"/>
+    <w:lvl w:ilvl="0" w:tplc="D5FEEB0C">
+      <w:start w:val="1"/>
+      <w:numFmt w:val="bullet"/>
+      <w:lvlText w:val="-"/>
+      <w:lvlJc w:val="left"/>
+      <w:pPr>
+        <w:ind w:left="780" w:hanging="360"/>
+      </w:pPr>
+      <w:rPr>
+        <w:rFonts w:ascii="Calibri" w:eastAsiaTheme="minorEastAsia" w:hAnsi="Calibri" w:cs="Calibri" w:hint="default"/>
+      </w:rPr>
+    </w:lvl>
+    <w:lvl w:ilvl="1" w:tplc="08090003" w:tentative="1">
+      <w:start w:val="1"/>
+      <w:numFmt w:val="bullet"/>
+      <w:lvlText w:val="o"/>
+      <w:lvlJc w:val="left"/>
+      <w:pPr>
+        <w:ind w:left="1500" w:hanging="360"/>
+      </w:pPr>
+      <w:rPr>
+        <w:rFonts w:ascii="Courier New" w:hAnsi="Courier New" w:hint="default"/>
+      </w:rPr>
+    </w:lvl>
+    <w:lvl w:ilvl="2" w:tplc="08090005" w:tentative="1">
+      <w:start w:val="1"/>
+      <w:numFmt w:val="bullet"/>
+      <w:lvlText w:val=""/>
+      <w:lvlJc w:val="left"/>
+      <w:pPr>
+        <w:ind w:left="2220" w:hanging="360"/>
+      </w:pPr>
+      <w:rPr>
+        <w:rFonts w:ascii="Wingdings" w:hAnsi="Wingdings" w:hint="default"/>
+      </w:rPr>
+    </w:lvl>
+    <w:lvl w:ilvl="3" w:tplc="08090001" w:tentative="1">
+      <w:start w:val="1"/>
+      <w:numFmt w:val="bullet"/>
+      <w:lvlText w:val=""/>
+      <w:lvlJc w:val="left"/>
+      <w:pPr>
+        <w:ind w:left="2940" w:hanging="360"/>
+      </w:pPr>
+      <w:rPr>
+        <w:rFonts w:ascii="Symbol" w:hAnsi="Symbol" w:hint="default"/>
+      </w:rPr>
+    </w:lvl>
+    <w:lvl w:ilvl="4" w:tplc="08090003" w:tentative="1">
+      <w:start w:val="1"/>
+      <w:numFmt w:val="bullet"/>
+      <w:lvlText w:val="o"/>
+      <w:lvlJc w:val="left"/>
+      <w:pPr>
+        <w:ind w:left="3660" w:hanging="360"/>
+      </w:pPr>
+      <w:rPr>
+        <w:rFonts w:ascii="Courier New" w:hAnsi="Courier New" w:hint="default"/>
+      </w:rPr>
+    </w:lvl>
+    <w:lvl w:ilvl="5" w:tplc="08090005" w:tentative="1">
+      <w:start w:val="1"/>
+      <w:numFmt w:val="bullet"/>
+      <w:lvlText w:val=""/>
+      <w:lvlJc w:val="left"/>
+      <w:pPr>
+        <w:ind w:left="4380" w:hanging="360"/>
+      </w:pPr>
+      <w:rPr>
+        <w:rFonts w:ascii="Wingdings" w:hAnsi="Wingdings" w:hint="default"/>
+      </w:rPr>
+    </w:lvl>
+    <w:lvl w:ilvl="6" w:tplc="08090001" w:tentative="1">
+      <w:start w:val="1"/>
+      <w:numFmt w:val="bullet"/>
+      <w:lvlText w:val=""/>
+      <w:lvlJc w:val="left"/>
+      <w:pPr>
+        <w:ind w:left="5100" w:hanging="360"/>
+      </w:pPr>
+      <w:rPr>
+        <w:rFonts w:ascii="Symbol" w:hAnsi="Symbol" w:hint="default"/>
+      </w:rPr>
+    </w:lvl>
+    <w:lvl w:ilvl="7" w:tplc="08090003" w:tentative="1">
+      <w:start w:val="1"/>
+      <w:numFmt w:val="bullet"/>
+      <w:lvlText w:val="o"/>
+      <w:lvlJc w:val="left"/>
+      <w:pPr>
+        <w:ind w:left="5820" w:hanging="360"/>
+      </w:pPr>
+      <w:rPr>
+        <w:rFonts w:ascii="Courier New" w:hAnsi="Courier New" w:hint="default"/>
+      </w:rPr>
+    </w:lvl>
+    <w:lvl w:ilvl="8" w:tplc="08090005" w:tentative="1">
+      <w:start w:val="1"/>
+      <w:numFmt w:val="bullet"/>
+      <w:lvlText w:val=""/>
+      <w:lvlJc w:val="left"/>
+      <w:pPr>
+        <w:ind w:left="6540" w:hanging="360"/>
+      </w:pPr>
+      <w:rPr>
+        <w:rFonts w:ascii="Wingdings" w:hAnsi="Wingdings" w:hint="default"/>
+      </w:rPr>
+    </w:lvl>
+  </w:abstractNum>
+  <w:abstractNum w:abstractNumId="2" w15:restartNumberingAfterBreak="0">
     <w:nsid w:val="58690C31"/>
     <w:multiLevelType w:val="hybridMultilevel"/>
     <w:tmpl w:val="E570957C"/>
@@ -742,7 +1348,96 @@
       </w:pPr>
     </w:lvl>
   </w:abstractNum>
-  <w:abstractNum w:abstractNumId="2" w15:restartNumberingAfterBreak="0">
+  <w:abstractNum w:abstractNumId="3" w15:restartNumberingAfterBreak="0">
+    <w:nsid w:val="651075A4"/>
+    <w:multiLevelType w:val="hybridMultilevel"/>
+    <w:tmpl w:val="CBA8A81C"/>
+    <w:lvl w:ilvl="0" w:tplc="C430DC58">
+      <w:start w:val="1"/>
+      <w:numFmt w:val="decimal"/>
+      <w:lvlText w:val="%1)"/>
+      <w:lvlJc w:val="left"/>
+      <w:pPr>
+        <w:ind w:left="420" w:hanging="360"/>
+      </w:pPr>
+      <w:rPr>
+        <w:rFonts w:hint="default"/>
+      </w:rPr>
+    </w:lvl>
+    <w:lvl w:ilvl="1" w:tplc="08090019" w:tentative="1">
+      <w:start w:val="1"/>
+      <w:numFmt w:val="lowerLetter"/>
+      <w:lvlText w:val="%2."/>
+      <w:lvlJc w:val="left"/>
+      <w:pPr>
+        <w:ind w:left="1140" w:hanging="360"/>
+      </w:pPr>
+    </w:lvl>
+    <w:lvl w:ilvl="2" w:tplc="0809001B" w:tentative="1">
+      <w:start w:val="1"/>
+      <w:numFmt w:val="lowerRoman"/>
+      <w:lvlText w:val="%3."/>
+      <w:lvlJc w:val="right"/>
+      <w:pPr>
+        <w:ind w:left="1860" w:hanging="180"/>
+      </w:pPr>
+    </w:lvl>
+    <w:lvl w:ilvl="3" w:tplc="0809000F" w:tentative="1">
+      <w:start w:val="1"/>
+      <w:numFmt w:val="decimal"/>
+      <w:lvlText w:val="%4."/>
+      <w:lvlJc w:val="left"/>
+      <w:pPr>
+        <w:ind w:left="2580" w:hanging="360"/>
+      </w:pPr>
+    </w:lvl>
+    <w:lvl w:ilvl="4" w:tplc="08090019" w:tentative="1">
+      <w:start w:val="1"/>
+      <w:numFmt w:val="lowerLetter"/>
+      <w:lvlText w:val="%5."/>
+      <w:lvlJc w:val="left"/>
+      <w:pPr>
+        <w:ind w:left="3300" w:hanging="360"/>
+      </w:pPr>
+    </w:lvl>
+    <w:lvl w:ilvl="5" w:tplc="0809001B" w:tentative="1">
+      <w:start w:val="1"/>
+      <w:numFmt w:val="lowerRoman"/>
+      <w:lvlText w:val="%6."/>
+      <w:lvlJc w:val="right"/>
+      <w:pPr>
+        <w:ind w:left="4020" w:hanging="180"/>
+      </w:pPr>
+    </w:lvl>
+    <w:lvl w:ilvl="6" w:tplc="0809000F" w:tentative="1">
+      <w:start w:val="1"/>
+      <w:numFmt w:val="decimal"/>
+      <w:lvlText w:val="%7."/>
+      <w:lvlJc w:val="left"/>
+      <w:pPr>
+        <w:ind w:left="4740" w:hanging="360"/>
+      </w:pPr>
+    </w:lvl>
+    <w:lvl w:ilvl="7" w:tplc="08090019" w:tentative="1">
+      <w:start w:val="1"/>
+      <w:numFmt w:val="lowerLetter"/>
+      <w:lvlText w:val="%8."/>
+      <w:lvlJc w:val="left"/>
+      <w:pPr>
+        <w:ind w:left="5460" w:hanging="360"/>
+      </w:pPr>
+    </w:lvl>
+    <w:lvl w:ilvl="8" w:tplc="0809001B" w:tentative="1">
+      <w:start w:val="1"/>
+      <w:numFmt w:val="lowerRoman"/>
+      <w:lvlText w:val="%9."/>
+      <w:lvlJc w:val="right"/>
+      <w:pPr>
+        <w:ind w:left="6180" w:hanging="180"/>
+      </w:pPr>
+    </w:lvl>
+  </w:abstractNum>
+  <w:abstractNum w:abstractNumId="4" w15:restartNumberingAfterBreak="0">
     <w:nsid w:val="699545E6"/>
     <w:multiLevelType w:val="hybridMultilevel"/>
     <w:tmpl w:val="3148F328"/>
@@ -855,7 +1550,7 @@
       </w:rPr>
     </w:lvl>
   </w:abstractNum>
-  <w:abstractNum w:abstractNumId="3" w15:restartNumberingAfterBreak="0">
+  <w:abstractNum w:abstractNumId="5" w15:restartNumberingAfterBreak="0">
     <w:nsid w:val="73345467"/>
     <w:multiLevelType w:val="hybridMultilevel"/>
     <w:tmpl w:val="1F36AA82"/>
@@ -944,17 +1639,23 @@
       </w:pPr>
     </w:lvl>
   </w:abstractNum>
-  <w:num w:numId="1">
-    <w:abstractNumId w:val="1"/>
-  </w:num>
-  <w:num w:numId="2">
+  <w:num w:numId="1" w16cid:durableId="2056274979">
     <w:abstractNumId w:val="2"/>
   </w:num>
-  <w:num w:numId="3">
+  <w:num w:numId="2" w16cid:durableId="1718312569">
+    <w:abstractNumId w:val="4"/>
+  </w:num>
+  <w:num w:numId="3" w16cid:durableId="843521454">
     <w:abstractNumId w:val="0"/>
   </w:num>
-  <w:num w:numId="4">
+  <w:num w:numId="4" w16cid:durableId="1492021307">
+    <w:abstractNumId w:val="5"/>
+  </w:num>
+  <w:num w:numId="5" w16cid:durableId="1304654007">
     <w:abstractNumId w:val="3"/>
+  </w:num>
+  <w:num w:numId="6" w16cid:durableId="503936070">
+    <w:abstractNumId w:val="1"/>
   </w:num>
 </w:numbering>
 </file>
@@ -1402,6 +2103,29 @@
       <w:color w:val="808080"/>
     </w:rPr>
   </w:style>
+  <w:style w:type="character" w:styleId="Hyperlink">
+    <w:name w:val="Hyperlink"/>
+    <w:basedOn w:val="DefaultParagraphFont"/>
+    <w:uiPriority w:val="99"/>
+    <w:unhideWhenUsed/>
+    <w:rsid w:val="00D12FF9"/>
+    <w:rPr>
+      <w:color w:val="0563C1" w:themeColor="hyperlink"/>
+      <w:u w:val="single"/>
+    </w:rPr>
+  </w:style>
+  <w:style w:type="character" w:styleId="UnresolvedMention">
+    <w:name w:val="Unresolved Mention"/>
+    <w:basedOn w:val="DefaultParagraphFont"/>
+    <w:uiPriority w:val="99"/>
+    <w:semiHidden/>
+    <w:unhideWhenUsed/>
+    <w:rsid w:val="00D12FF9"/>
+    <w:rPr>
+      <w:color w:val="605E5C"/>
+      <w:shd w:val="clear" w:color="auto" w:fill="E1DFDD"/>
+    </w:rPr>
+  </w:style>
 </w:styles>
 </file>
 

</xml_diff>